<commit_message>
added reference data to individual entry pages
</commit_message>
<xml_diff>
--- a/Rails Intro Project.docx
+++ b/Rails Intro Project.docx
@@ -544,6 +544,205 @@
           <w:rFonts w:cstheme="minorHAnsi"/>
         </w:rPr>
         <w:t>3.2</w:t>
+      </w:r>
+      <w:r>
+        <w:rPr>
+          <w:rFonts w:cstheme="minorHAnsi"/>
+        </w:rPr>
+        <w:t xml:space="preserve"> </w:t>
+      </w:r>
+      <w:r>
+        <w:rPr>
+          <w:rFonts w:cstheme="minorHAnsi"/>
+        </w:rPr>
+        <w:t>Individual entries show</w:t>
+      </w:r>
+      <w:r>
+        <w:rPr>
+          <w:rFonts w:cstheme="minorHAnsi"/>
+        </w:rPr>
+        <w:t xml:space="preserve"> Name</w:t>
+      </w:r>
+      <w:r>
+        <w:rPr>
+          <w:rFonts w:cstheme="minorHAnsi"/>
+        </w:rPr>
+        <w:t>, Location</w:t>
+      </w:r>
+      <w:r>
+        <w:rPr>
+          <w:rFonts w:cstheme="minorHAnsi"/>
+        </w:rPr>
+        <w:t xml:space="preserve"> (6)</w:t>
+      </w:r>
+    </w:p>
+    <w:p>
+      <w:pPr>
+        <w:pStyle w:val="ListParagraph"/>
+        <w:rPr>
+          <w:rFonts w:cstheme="minorHAnsi"/>
+        </w:rPr>
+      </w:pPr>
+    </w:p>
+    <w:p>
+      <w:pPr>
+        <w:pStyle w:val="ListParagraph"/>
+        <w:numPr>
+          <w:ilvl w:val="0"/>
+          <w:numId w:val="2"/>
+        </w:numPr>
+        <w:rPr>
+          <w:rFonts w:cstheme="minorHAnsi"/>
+        </w:rPr>
+      </w:pPr>
+      <w:r>
+        <w:rPr>
+          <w:rFonts w:cstheme="minorHAnsi"/>
+        </w:rPr>
+        <w:t xml:space="preserve">3.3 Entries show </w:t>
+      </w:r>
+      <w:r>
+        <w:rPr>
+          <w:rFonts w:cstheme="minorHAnsi"/>
+        </w:rPr>
+        <w:t xml:space="preserve">ServiceRequest, </w:t>
+      </w:r>
+      <w:proofErr w:type="spellStart"/>
+      <w:r>
+        <w:rPr>
+          <w:rFonts w:cstheme="minorHAnsi"/>
+        </w:rPr>
+        <w:t>ServiceArea</w:t>
+      </w:r>
+      <w:proofErr w:type="spellEnd"/>
+      <w:r>
+        <w:rPr>
+          <w:rFonts w:cstheme="minorHAnsi"/>
+        </w:rPr>
+        <w:t>, Neighbourhood</w:t>
+      </w:r>
+      <w:r>
+        <w:rPr>
+          <w:rFonts w:cstheme="minorHAnsi"/>
+          <w:b/>
+        </w:rPr>
+        <w:t xml:space="preserve"> </w:t>
+      </w:r>
+      <w:r>
+        <w:rPr>
+          <w:rFonts w:cstheme="minorHAnsi"/>
+        </w:rPr>
+        <w:t>(6)</w:t>
+      </w:r>
+    </w:p>
+    <w:p>
+      <w:pPr>
+        <w:pStyle w:val="ListParagraph"/>
+        <w:rPr>
+          <w:rFonts w:cstheme="minorHAnsi"/>
+        </w:rPr>
+      </w:pPr>
+    </w:p>
+    <w:p>
+      <w:pPr>
+        <w:pStyle w:val="ListParagraph"/>
+        <w:numPr>
+          <w:ilvl w:val="0"/>
+          <w:numId w:val="2"/>
+        </w:numPr>
+        <w:rPr>
+          <w:rFonts w:cstheme="minorHAnsi"/>
+        </w:rPr>
+      </w:pPr>
+      <w:r>
+        <w:rPr>
+          <w:rFonts w:cstheme="minorHAnsi"/>
+        </w:rPr>
+        <w:t>3.6 Location is shown with a static map (9)</w:t>
+      </w:r>
+    </w:p>
+    <w:p>
+      <w:pPr>
+        <w:pStyle w:val="ListParagraph"/>
+        <w:rPr>
+          <w:rFonts w:cstheme="minorHAnsi"/>
+        </w:rPr>
+      </w:pPr>
+    </w:p>
+    <w:p>
+      <w:pPr>
+        <w:pStyle w:val="ListParagraph"/>
+        <w:numPr>
+          <w:ilvl w:val="0"/>
+          <w:numId w:val="2"/>
+        </w:numPr>
+        <w:rPr>
+          <w:rFonts w:cstheme="minorHAnsi"/>
+        </w:rPr>
+      </w:pPr>
+      <w:r>
+        <w:rPr>
+          <w:rFonts w:cstheme="minorHAnsi"/>
+        </w:rPr>
+        <w:t>4.1 Users can search with a simple form (3)</w:t>
+      </w:r>
+    </w:p>
+    <w:p>
+      <w:pPr>
+        <w:pStyle w:val="ListParagraph"/>
+        <w:rPr>
+          <w:rFonts w:cstheme="minorHAnsi"/>
+        </w:rPr>
+      </w:pPr>
+    </w:p>
+    <w:p>
+      <w:pPr>
+        <w:pStyle w:val="ListParagraph"/>
+        <w:numPr>
+          <w:ilvl w:val="0"/>
+          <w:numId w:val="2"/>
+        </w:numPr>
+        <w:rPr>
+          <w:rFonts w:cstheme="minorHAnsi"/>
+        </w:rPr>
+      </w:pPr>
+      <w:r>
+        <w:rPr>
+          <w:rFonts w:cstheme="minorHAnsi"/>
+        </w:rPr>
+        <w:t>6.1 using Git</w:t>
+      </w:r>
+      <w:r>
+        <w:rPr>
+          <w:rFonts w:cstheme="minorHAnsi"/>
+        </w:rPr>
+        <w:t xml:space="preserve"> (3)</w:t>
+      </w:r>
+    </w:p>
+    <w:p>
+      <w:pPr>
+        <w:pStyle w:val="ListParagraph"/>
+        <w:rPr>
+          <w:rFonts w:cstheme="minorHAnsi"/>
+        </w:rPr>
+      </w:pPr>
+    </w:p>
+    <w:p>
+      <w:pPr>
+        <w:pStyle w:val="ListParagraph"/>
+        <w:numPr>
+          <w:ilvl w:val="0"/>
+          <w:numId w:val="2"/>
+        </w:numPr>
+        <w:rPr>
+          <w:rFonts w:cstheme="minorHAnsi"/>
+        </w:rPr>
+      </w:pPr>
+      <w:r>
+        <w:rPr>
+          <w:rFonts w:cstheme="minorHAnsi"/>
+        </w:rPr>
+        <w:t>6.2 20 commits (3)</w:t>
       </w:r>
       <w:bookmarkStart w:id="0" w:name="_GoBack"/>
       <w:bookmarkEnd w:id="0"/>

</xml_diff>

<commit_message>
created view to display all entries
</commit_message>
<xml_diff>
--- a/Rails Intro Project.docx
+++ b/Rails Intro Project.docx
@@ -658,8 +658,16 @@
         <w:rPr>
           <w:rFonts w:cstheme="minorHAnsi"/>
         </w:rPr>
-        <w:t>3.6 Location is shown with a static map (9)</w:t>
-      </w:r>
+        <w:t>3.5 Added pagination to index and search</w:t>
+      </w:r>
+      <w:r>
+        <w:rPr>
+          <w:rFonts w:cstheme="minorHAnsi"/>
+        </w:rPr>
+        <w:t xml:space="preserve"> (6)</w:t>
+      </w:r>
+      <w:bookmarkStart w:id="0" w:name="_GoBack"/>
+      <w:bookmarkEnd w:id="0"/>
     </w:p>
     <w:p>
       <w:pPr>
@@ -684,7 +692,7 @@
         <w:rPr>
           <w:rFonts w:cstheme="minorHAnsi"/>
         </w:rPr>
-        <w:t>4.1 Users can search with a simple form (3)</w:t>
+        <w:t>3.6 Location is shown with a static map (9)</w:t>
       </w:r>
     </w:p>
     <w:p>
@@ -710,13 +718,7 @@
         <w:rPr>
           <w:rFonts w:cstheme="minorHAnsi"/>
         </w:rPr>
-        <w:t>6.1 using Git</w:t>
-      </w:r>
-      <w:r>
-        <w:rPr>
-          <w:rFonts w:cstheme="minorHAnsi"/>
-        </w:rPr>
-        <w:t xml:space="preserve"> (3)</w:t>
+        <w:t>4.1 Users can search with a simple form (3)</w:t>
       </w:r>
     </w:p>
     <w:p>
@@ -742,10 +744,40 @@
         <w:rPr>
           <w:rFonts w:cstheme="minorHAnsi"/>
         </w:rPr>
+        <w:t>6.1 using Git</w:t>
+      </w:r>
+      <w:r>
+        <w:rPr>
+          <w:rFonts w:cstheme="minorHAnsi"/>
+        </w:rPr>
+        <w:t xml:space="preserve"> (3)</w:t>
+      </w:r>
+    </w:p>
+    <w:p>
+      <w:pPr>
+        <w:pStyle w:val="ListParagraph"/>
+        <w:rPr>
+          <w:rFonts w:cstheme="minorHAnsi"/>
+        </w:rPr>
+      </w:pPr>
+    </w:p>
+    <w:p>
+      <w:pPr>
+        <w:pStyle w:val="ListParagraph"/>
+        <w:numPr>
+          <w:ilvl w:val="0"/>
+          <w:numId w:val="2"/>
+        </w:numPr>
+        <w:rPr>
+          <w:rFonts w:cstheme="minorHAnsi"/>
+        </w:rPr>
+      </w:pPr>
+      <w:r>
+        <w:rPr>
+          <w:rFonts w:cstheme="minorHAnsi"/>
+        </w:rPr>
         <w:t>6.2 20 commits (3)</w:t>
       </w:r>
-      <w:bookmarkStart w:id="0" w:name="_GoBack"/>
-      <w:bookmarkEnd w:id="0"/>
     </w:p>
     <w:sectPr>
       <w:pgSz w:w="12240" w:h="15840"/>

</xml_diff>